<commit_message>
module-18_2 committed on 5.5.22 at 2:00am from home
</commit_message>
<xml_diff>
--- a/module-18_2/module-18_2.docx
+++ b/module-18_2/module-18_2.docx
@@ -36,7 +36,14 @@
           <w:sz w:val="28"/>
           <w:szCs w:val="28"/>
         </w:rPr>
-        <w:t>8_1</w:t>
+        <w:t>8_</w:t>
+      </w:r>
+      <w:r>
+        <w:rPr>
+          <w:sz w:val="28"/>
+          <w:szCs w:val="28"/>
+        </w:rPr>
+        <w:t>2</w:t>
       </w:r>
     </w:p>
     <w:p>
@@ -80,267 +87,89 @@
           <w:sz w:val="24"/>
           <w:szCs w:val="24"/>
         </w:rPr>
-        <w:t>tutorial: 7-</w:t>
-      </w:r>
-    </w:p>
-    <w:p>
-      <w:pPr>
-        <w:pBdr>
-          <w:bottom w:val="single" w:sz="6" w:space="1" w:color="auto"/>
-        </w:pBdr>
-        <w:rPr>
-          <w:sz w:val="24"/>
-          <w:szCs w:val="24"/>
-        </w:rPr>
-      </w:pPr>
-      <w:r>
-        <w:rPr>
-          <w:sz w:val="24"/>
-          <w:szCs w:val="24"/>
-        </w:rPr>
-        <w:t>tutorial 12 shows redux with class</w:t>
-      </w:r>
-      <w:r>
-        <w:rPr>
-          <w:sz w:val="24"/>
-          <w:szCs w:val="24"/>
-        </w:rPr>
-        <w:t>-</w:t>
-      </w:r>
-      <w:r>
-        <w:rPr>
-          <w:sz w:val="24"/>
-          <w:szCs w:val="24"/>
-        </w:rPr>
-        <w:t>based components</w:t>
-      </w:r>
-    </w:p>
-    <w:p>
-      <w:pPr>
-        <w:rPr>
-          <w:sz w:val="24"/>
-          <w:szCs w:val="24"/>
-        </w:rPr>
-      </w:pPr>
-      <w:r>
-        <w:rPr>
-          <w:sz w:val="24"/>
-          <w:szCs w:val="24"/>
-        </w:rPr>
-        <w:t># basic:</w:t>
-      </w:r>
-    </w:p>
-    <w:p>
-      <w:pPr>
-        <w:rPr>
-          <w:sz w:val="24"/>
-          <w:szCs w:val="24"/>
-        </w:rPr>
-      </w:pPr>
-      <w:r>
-        <w:rPr>
-          <w:sz w:val="24"/>
-          <w:szCs w:val="24"/>
-        </w:rPr>
-        <w:t>3 types of components:</w:t>
-      </w:r>
-    </w:p>
-    <w:p>
-      <w:pPr>
-        <w:pStyle w:val="ListParagraph"/>
-        <w:numPr>
-          <w:ilvl w:val="0"/>
-          <w:numId w:val="1"/>
-        </w:numPr>
-        <w:rPr>
-          <w:sz w:val="24"/>
-          <w:szCs w:val="24"/>
-        </w:rPr>
-      </w:pPr>
-      <w:r>
-        <w:rPr>
-          <w:sz w:val="24"/>
-          <w:szCs w:val="24"/>
-        </w:rPr>
-        <w:t xml:space="preserve">local =&gt; belongs to single component,, </w:t>
-      </w:r>
-    </w:p>
-    <w:p>
-      <w:pPr>
-        <w:rPr>
-          <w:sz w:val="24"/>
-          <w:szCs w:val="24"/>
-        </w:rPr>
-      </w:pPr>
-      <w:r>
-        <w:rPr>
-          <w:sz w:val="24"/>
-          <w:szCs w:val="24"/>
-        </w:rPr>
-        <w:t>we use useState/useReducer hook</w:t>
-      </w:r>
-    </w:p>
-    <w:p>
-      <w:pPr>
-        <w:rPr>
-          <w:sz w:val="24"/>
-          <w:szCs w:val="24"/>
-        </w:rPr>
-      </w:pPr>
-      <w:r>
-        <w:rPr>
-          <w:sz w:val="24"/>
-          <w:szCs w:val="24"/>
-        </w:rPr>
-        <w:t>ex: listeing input, toggling 'show more' etc.</w:t>
-      </w:r>
-    </w:p>
-    <w:p>
-      <w:pPr>
-        <w:rPr>
-          <w:sz w:val="24"/>
-          <w:szCs w:val="24"/>
-        </w:rPr>
-      </w:pPr>
-    </w:p>
-    <w:p>
-      <w:pPr>
-        <w:pStyle w:val="ListParagraph"/>
-        <w:numPr>
-          <w:ilvl w:val="0"/>
-          <w:numId w:val="1"/>
-        </w:numPr>
-        <w:rPr>
-          <w:sz w:val="24"/>
-          <w:szCs w:val="24"/>
-        </w:rPr>
-      </w:pPr>
-      <w:r>
-        <w:rPr>
-          <w:sz w:val="24"/>
-          <w:szCs w:val="24"/>
-        </w:rPr>
-        <w:t xml:space="preserve">cross-component =&gt; affect multiple components,, </w:t>
-      </w:r>
-    </w:p>
-    <w:p>
-      <w:pPr>
-        <w:rPr>
-          <w:sz w:val="24"/>
-          <w:szCs w:val="24"/>
-        </w:rPr>
-      </w:pPr>
-      <w:r>
-        <w:rPr>
-          <w:sz w:val="24"/>
-          <w:szCs w:val="24"/>
-        </w:rPr>
-        <w:t>we use useState/useReducer but need to build props chains.</w:t>
-      </w:r>
-    </w:p>
-    <w:p>
-      <w:pPr>
-        <w:rPr>
-          <w:sz w:val="24"/>
-          <w:szCs w:val="24"/>
-        </w:rPr>
-      </w:pPr>
-      <w:r>
-        <w:rPr>
-          <w:sz w:val="24"/>
-          <w:szCs w:val="24"/>
-        </w:rPr>
-        <w:t>ex: open/close modal</w:t>
-      </w:r>
-    </w:p>
-    <w:p>
-      <w:pPr>
-        <w:rPr>
-          <w:sz w:val="24"/>
-          <w:szCs w:val="24"/>
-        </w:rPr>
-      </w:pPr>
-    </w:p>
-    <w:p>
-      <w:pPr>
-        <w:pStyle w:val="ListParagraph"/>
-        <w:numPr>
-          <w:ilvl w:val="0"/>
-          <w:numId w:val="1"/>
-        </w:numPr>
-        <w:rPr>
-          <w:sz w:val="24"/>
-          <w:szCs w:val="24"/>
-        </w:rPr>
-      </w:pPr>
-      <w:r>
-        <w:rPr>
-          <w:sz w:val="24"/>
-          <w:szCs w:val="24"/>
-        </w:rPr>
-        <w:t xml:space="preserve">app-wide state =&gt; affects entire app </w:t>
-      </w:r>
-    </w:p>
-    <w:p>
-      <w:pPr>
-        <w:rPr>
-          <w:sz w:val="24"/>
-          <w:szCs w:val="24"/>
-        </w:rPr>
-      </w:pPr>
-      <w:r>
-        <w:rPr>
-          <w:sz w:val="24"/>
-          <w:szCs w:val="24"/>
-        </w:rPr>
-        <w:t>we use useState/useReducer but need to build props chains.</w:t>
-      </w:r>
-    </w:p>
-    <w:p>
-      <w:pPr>
-        <w:rPr>
-          <w:sz w:val="24"/>
-          <w:szCs w:val="24"/>
-        </w:rPr>
-      </w:pPr>
-      <w:r>
-        <w:rPr>
-          <w:sz w:val="24"/>
-          <w:szCs w:val="24"/>
-        </w:rPr>
-        <w:t>ex: user-authentication</w:t>
-      </w:r>
-    </w:p>
-    <w:p>
-      <w:pPr>
-        <w:rPr>
-          <w:sz w:val="24"/>
-          <w:szCs w:val="24"/>
-        </w:rPr>
-      </w:pPr>
-    </w:p>
-    <w:p>
-      <w:pPr>
-        <w:rPr>
-          <w:sz w:val="24"/>
-          <w:szCs w:val="24"/>
-        </w:rPr>
-      </w:pPr>
-      <w:r>
-        <w:rPr>
-          <w:sz w:val="24"/>
-          <w:szCs w:val="24"/>
-        </w:rPr>
-        <w:t xml:space="preserve">context/redux helps to manage the cross component or app-wide state. </w:t>
-      </w:r>
-    </w:p>
-    <w:p>
-      <w:pPr>
-        <w:rPr>
-          <w:sz w:val="24"/>
-          <w:szCs w:val="24"/>
-        </w:rPr>
-      </w:pPr>
+        <w:t xml:space="preserve">tutorial: </w:t>
+      </w:r>
+      <w:r>
+        <w:rPr>
+          <w:sz w:val="24"/>
+          <w:szCs w:val="24"/>
+        </w:rPr>
+        <w:t>16-23</w:t>
+      </w:r>
+    </w:p>
+    <w:p>
+      <w:pPr>
+        <w:rPr>
+          <w:sz w:val="24"/>
+          <w:szCs w:val="24"/>
+        </w:rPr>
+      </w:pPr>
+      <w:r>
+        <w:rPr>
+          <w:sz w:val="24"/>
+          <w:szCs w:val="24"/>
+        </w:rPr>
+        <w:t xml:space="preserve">NB: in redux, don't mutate the object, create a </w:t>
+      </w:r>
+      <w:r>
+        <w:rPr>
+          <w:sz w:val="24"/>
+          <w:szCs w:val="24"/>
+        </w:rPr>
+        <w:t>brand-new</w:t>
+      </w:r>
+      <w:r>
+        <w:rPr>
+          <w:sz w:val="24"/>
+          <w:szCs w:val="24"/>
+        </w:rPr>
+        <w:t xml:space="preserve"> object. </w:t>
+      </w:r>
+    </w:p>
+    <w:p>
+      <w:pPr>
+        <w:rPr>
+          <w:sz w:val="24"/>
+          <w:szCs w:val="24"/>
+        </w:rPr>
+      </w:pPr>
+      <w:r>
+        <w:rPr>
+          <w:sz w:val="24"/>
+          <w:szCs w:val="24"/>
+        </w:rPr>
+        <w:t>Project Name: Redux using redux toolkit</w:t>
+      </w:r>
+    </w:p>
+    <w:p>
+      <w:pPr>
+        <w:rPr>
+          <w:sz w:val="24"/>
+          <w:szCs w:val="24"/>
+        </w:rPr>
+      </w:pPr>
+      <w:r>
+        <w:rPr>
+          <w:sz w:val="24"/>
+          <w:szCs w:val="24"/>
+        </w:rPr>
+        <w:t xml:space="preserve">Project description: here, redux is made of 2 slices. </w:t>
+      </w:r>
+    </w:p>
+    <w:p>
+      <w:pPr>
+        <w:rPr>
+          <w:sz w:val="24"/>
+          <w:szCs w:val="24"/>
+        </w:rPr>
+      </w:pPr>
+      <w:r>
+        <w:rPr>
+          <w:sz w:val="24"/>
+          <w:szCs w:val="24"/>
+        </w:rPr>
+        <w:t>one indicated the counter &amp; another indicates the login &amp; logout functionality.</w:t>
+      </w:r>
     </w:p>
     <w:p>
       <w:pPr>
@@ -369,146 +198,76 @@
           <w:sz w:val="24"/>
           <w:szCs w:val="24"/>
         </w:rPr>
-        <w:t xml:space="preserve">    npm install redux react-redux</w:t>
-      </w:r>
-    </w:p>
-    <w:p>
-      <w:pPr>
-        <w:rPr>
-          <w:sz w:val="24"/>
-          <w:szCs w:val="24"/>
-        </w:rPr>
-      </w:pPr>
-    </w:p>
-    <w:p>
-      <w:pPr>
-        <w:rPr>
-          <w:sz w:val="24"/>
-          <w:szCs w:val="24"/>
-        </w:rPr>
-      </w:pPr>
-    </w:p>
-    <w:p>
-      <w:pPr>
-        <w:rPr>
-          <w:sz w:val="24"/>
-          <w:szCs w:val="24"/>
-        </w:rPr>
-      </w:pPr>
-      <w:r>
-        <w:rPr>
-          <w:sz w:val="24"/>
-          <w:szCs w:val="24"/>
-        </w:rPr>
-        <w:t xml:space="preserve">NB: in redux, don't mutate the object, create a </w:t>
-      </w:r>
-      <w:r>
-        <w:rPr>
-          <w:sz w:val="24"/>
-          <w:szCs w:val="24"/>
-        </w:rPr>
-        <w:t>brand-new</w:t>
-      </w:r>
-      <w:r>
-        <w:rPr>
-          <w:sz w:val="24"/>
-          <w:szCs w:val="24"/>
-        </w:rPr>
-        <w:t xml:space="preserve"> object. </w:t>
-      </w:r>
-    </w:p>
-    <w:p>
-      <w:pPr>
-        <w:rPr>
-          <w:sz w:val="24"/>
-          <w:szCs w:val="24"/>
-        </w:rPr>
-      </w:pPr>
-    </w:p>
-    <w:p>
-      <w:pPr>
-        <w:rPr>
-          <w:sz w:val="24"/>
-          <w:szCs w:val="24"/>
-        </w:rPr>
-      </w:pPr>
-    </w:p>
-    <w:p>
-      <w:pPr>
-        <w:rPr>
-          <w:sz w:val="24"/>
-          <w:szCs w:val="24"/>
-        </w:rPr>
-      </w:pPr>
-    </w:p>
-    <w:p>
-      <w:pPr>
-        <w:rPr>
-          <w:sz w:val="24"/>
-          <w:szCs w:val="24"/>
-        </w:rPr>
-      </w:pPr>
-    </w:p>
-    <w:p>
-      <w:pPr>
-        <w:rPr>
-          <w:sz w:val="24"/>
-          <w:szCs w:val="24"/>
-        </w:rPr>
-      </w:pPr>
-    </w:p>
-    <w:p>
-      <w:pPr>
-        <w:rPr>
-          <w:sz w:val="24"/>
-          <w:szCs w:val="24"/>
-        </w:rPr>
-      </w:pPr>
-      <w:r>
-        <w:rPr>
-          <w:sz w:val="24"/>
-          <w:szCs w:val="24"/>
-        </w:rPr>
-        <w:lastRenderedPageBreak/>
-        <w:t># Project:</w:t>
-      </w:r>
-    </w:p>
-    <w:p>
-      <w:pPr>
-        <w:rPr>
-          <w:sz w:val="24"/>
-          <w:szCs w:val="24"/>
-        </w:rPr>
-      </w:pPr>
-      <w:r>
-        <w:rPr>
-          <w:sz w:val="24"/>
-          <w:szCs w:val="24"/>
-        </w:rPr>
-        <w:t xml:space="preserve">Project Name: </w:t>
-      </w:r>
-      <w:r>
-        <w:rPr>
-          <w:sz w:val="24"/>
-          <w:szCs w:val="24"/>
-        </w:rPr>
-        <w:t>Increment &amp; decrement using redux</w:t>
-      </w:r>
-    </w:p>
-    <w:p>
-      <w:pPr>
-        <w:rPr>
-          <w:sz w:val="24"/>
-          <w:szCs w:val="24"/>
-        </w:rPr>
-      </w:pPr>
-      <w:r>
-        <w:rPr>
-          <w:sz w:val="24"/>
-          <w:szCs w:val="24"/>
-        </w:rPr>
-        <w:t>Description: Some buttons are used for increment &amp; decrement. There is a toggle button which shows &amp; hides the counter on each click.</w:t>
-      </w:r>
+        <w:t xml:space="preserve">    npm install @reduxjs/toolki</w:t>
+      </w:r>
+    </w:p>
+    <w:p>
+      <w:pPr>
+        <w:rPr>
+          <w:sz w:val="24"/>
+          <w:szCs w:val="24"/>
+        </w:rPr>
+      </w:pPr>
+      <w:r>
+        <w:rPr>
+          <w:sz w:val="24"/>
+          <w:szCs w:val="24"/>
+        </w:rPr>
+        <w:t>using redux toolkit, we may think, we are mutating the object, but actually not, those are handled by redux toolkit under the hood.</w:t>
+      </w:r>
+    </w:p>
+    <w:p>
+      <w:pPr>
+        <w:rPr>
+          <w:sz w:val="24"/>
+          <w:szCs w:val="24"/>
+        </w:rPr>
+      </w:pPr>
+      <w:r>
+        <w:rPr>
+          <w:sz w:val="24"/>
+          <w:szCs w:val="24"/>
+        </w:rPr>
+        <w:t>configureStore =&gt; creates a Redux store.</w:t>
+      </w:r>
+    </w:p>
+    <w:p>
+      <w:pPr>
+        <w:rPr>
+          <w:sz w:val="24"/>
+          <w:szCs w:val="24"/>
+        </w:rPr>
+      </w:pPr>
+      <w:r>
+        <w:rPr>
+          <w:sz w:val="24"/>
+          <w:szCs w:val="24"/>
+        </w:rPr>
+        <w:t xml:space="preserve">createSlice =&gt; creates a slice of redux store </w:t>
+      </w:r>
+    </w:p>
+    <w:p>
+      <w:pPr>
+        <w:rPr>
+          <w:sz w:val="24"/>
+          <w:szCs w:val="24"/>
+        </w:rPr>
+      </w:pPr>
+      <w:r>
+        <w:rPr>
+          <w:sz w:val="24"/>
+          <w:szCs w:val="24"/>
+        </w:rPr>
+        <w:t>useSelector =&gt; give the current snapshot of something</w:t>
+      </w:r>
+    </w:p>
+    <w:p>
+      <w:pPr>
+        <w:rPr>
+          <w:sz w:val="24"/>
+          <w:szCs w:val="24"/>
+        </w:rPr>
+      </w:pPr>
     </w:p>
     <w:p>
       <w:pPr>
@@ -524,10 +283,10 @@
           <w:szCs w:val="24"/>
         </w:rPr>
         <w:drawing>
-          <wp:inline distT="0" distB="0" distL="0" distR="0" wp14:anchorId="133CC555" wp14:editId="03B0271B">
-            <wp:extent cx="6858000" cy="2764790"/>
-            <wp:effectExtent l="0" t="0" r="0" b="0"/>
-            <wp:docPr id="327395852" name="Picture 1"/>
+          <wp:inline distT="0" distB="0" distL="0" distR="0" wp14:anchorId="3BE6D838" wp14:editId="1A50A961">
+            <wp:extent cx="6858000" cy="3916045"/>
+            <wp:effectExtent l="0" t="0" r="0" b="8255"/>
+            <wp:docPr id="1571749459" name="Picture 1"/>
             <wp:cNvGraphicFramePr>
               <a:graphicFrameLocks xmlns:a="http://schemas.openxmlformats.org/drawingml/2006/main" noChangeAspect="1"/>
             </wp:cNvGraphicFramePr>
@@ -535,7 +294,7 @@
               <a:graphicData uri="http://schemas.openxmlformats.org/drawingml/2006/picture">
                 <pic:pic xmlns:pic="http://schemas.openxmlformats.org/drawingml/2006/picture">
                   <pic:nvPicPr>
-                    <pic:cNvPr id="327395852" name="Picture 327395852"/>
+                    <pic:cNvPr id="1571749459" name="Picture 1571749459"/>
                     <pic:cNvPicPr/>
                   </pic:nvPicPr>
                   <pic:blipFill>
@@ -553,7 +312,7 @@
                   <pic:spPr>
                     <a:xfrm>
                       <a:off x="0" y="0"/>
-                      <a:ext cx="6858000" cy="2764790"/>
+                      <a:ext cx="6858000" cy="3916045"/>
                     </a:xfrm>
                     <a:prstGeom prst="rect">
                       <a:avLst/>
@@ -578,15 +337,22 @@
           <w:sz w:val="24"/>
           <w:szCs w:val="24"/>
         </w:rPr>
-        <w:t>Counter is hidden when “Toggle Counter” button is clicked.</w:t>
-      </w:r>
-      <w:r>
-        <w:rPr>
-          <w:sz w:val="24"/>
-          <w:szCs w:val="24"/>
-        </w:rPr>
-        <w:br/>
-        <w:t>On next click, it shows the counter again.</w:t>
+        <w:t>This is the initial page of the project.</w:t>
+      </w:r>
+    </w:p>
+    <w:p>
+      <w:pPr>
+        <w:rPr>
+          <w:sz w:val="24"/>
+          <w:szCs w:val="24"/>
+        </w:rPr>
+      </w:pPr>
+      <w:r>
+        <w:rPr>
+          <w:sz w:val="24"/>
+          <w:szCs w:val="24"/>
+        </w:rPr>
+        <w:t>Clicking on login gives us the profile page. Here, we aren’t using anything for form validation.</w:t>
       </w:r>
     </w:p>
     <w:p>
@@ -602,11 +368,12 @@
           <w:sz w:val="24"/>
           <w:szCs w:val="24"/>
         </w:rPr>
+        <w:lastRenderedPageBreak/>
         <w:drawing>
-          <wp:inline distT="0" distB="0" distL="0" distR="0" wp14:anchorId="5C68ABC7" wp14:editId="07C40512">
-            <wp:extent cx="6858000" cy="2059940"/>
+          <wp:inline distT="0" distB="0" distL="0" distR="0" wp14:anchorId="720A3D31" wp14:editId="66B4629E">
+            <wp:extent cx="6858000" cy="3681095"/>
             <wp:effectExtent l="0" t="0" r="0" b="0"/>
-            <wp:docPr id="1263740386" name="Picture 2"/>
+            <wp:docPr id="699102651" name="Picture 2"/>
             <wp:cNvGraphicFramePr>
               <a:graphicFrameLocks xmlns:a="http://schemas.openxmlformats.org/drawingml/2006/main" noChangeAspect="1"/>
             </wp:cNvGraphicFramePr>
@@ -614,7 +381,7 @@
               <a:graphicData uri="http://schemas.openxmlformats.org/drawingml/2006/picture">
                 <pic:pic xmlns:pic="http://schemas.openxmlformats.org/drawingml/2006/picture">
                   <pic:nvPicPr>
-                    <pic:cNvPr id="1263740386" name="Picture 1263740386"/>
+                    <pic:cNvPr id="699102651" name="Picture 699102651"/>
                     <pic:cNvPicPr/>
                   </pic:nvPicPr>
                   <pic:blipFill>
@@ -632,7 +399,7 @@
                   <pic:spPr>
                     <a:xfrm>
                       <a:off x="0" y="0"/>
-                      <a:ext cx="6858000" cy="2059940"/>
+                      <a:ext cx="6858000" cy="3681095"/>
                     </a:xfrm>
                     <a:prstGeom prst="rect">
                       <a:avLst/>
@@ -644,6 +411,53 @@
           </wp:inline>
         </w:drawing>
       </w:r>
+    </w:p>
+    <w:p>
+      <w:pPr>
+        <w:rPr>
+          <w:sz w:val="24"/>
+          <w:szCs w:val="24"/>
+        </w:rPr>
+      </w:pPr>
+      <w:r>
+        <w:rPr>
+          <w:sz w:val="24"/>
+          <w:szCs w:val="24"/>
+        </w:rPr>
+        <w:t xml:space="preserve">Clicking on logout redirects us to the initial page again. </w:t>
+      </w:r>
+      <w:r>
+        <w:rPr>
+          <w:sz w:val="24"/>
+          <w:szCs w:val="24"/>
+        </w:rPr>
+        <w:br/>
+        <w:t>here, counter &amp; auth functionality are handled by redux toolkit.</w:t>
+      </w:r>
+    </w:p>
+    <w:p>
+      <w:pPr>
+        <w:rPr>
+          <w:sz w:val="24"/>
+          <w:szCs w:val="24"/>
+        </w:rPr>
+      </w:pPr>
+    </w:p>
+    <w:p>
+      <w:pPr>
+        <w:rPr>
+          <w:sz w:val="24"/>
+          <w:szCs w:val="24"/>
+        </w:rPr>
+      </w:pPr>
+    </w:p>
+    <w:p>
+      <w:pPr>
+        <w:rPr>
+          <w:sz w:val="24"/>
+          <w:szCs w:val="24"/>
+        </w:rPr>
+      </w:pPr>
     </w:p>
     <w:sectPr>
       <w:pgSz w:w="12240" w:h="15840"/>

</xml_diff>